<commit_message>
Updated labsheets to be more user friendly (Not Completed)
</commit_message>
<xml_diff>
--- a/Documents/Labsheet.docx
+++ b/Documents/Labsheet.docx
@@ -88,54 +88,658 @@
       <w:r>
         <w:t xml:space="preserve"> With that out of the way, at the end of the cheat sheet is some helpful resources to safely and legally practice pen testing in your own time.</w:t>
       </w:r>
+    </w:p>
+    <w:p>
+      <w:pPr>
+        <w:pStyle w:val="Heading1"/>
+      </w:pPr>
+      <w:r>
+        <w:t xml:space="preserve">Task </w:t>
+      </w:r>
+      <w:r>
+        <w:t>1</w:t>
+      </w:r>
+      <w:r>
+        <w:t>: Network Mapper</w:t>
+      </w:r>
+    </w:p>
+    <w:p>
+      <w:r>
+        <w:t>First, we need to find out what services are running on the system</w:t>
+      </w:r>
+      <w:r>
+        <w:t xml:space="preserve">. To do this, </w:t>
+      </w:r>
+      <w:r>
+        <w:t xml:space="preserve">open a new console and </w:t>
+      </w:r>
+      <w:r>
+        <w:t xml:space="preserve">scan ‘localhost’. </w:t>
+      </w:r>
+      <w:r>
+        <w:rPr>
+          <w:rFonts w:cstheme="minorHAnsi"/>
+        </w:rPr>
+        <w:t>Use the results to answer the following questions</w:t>
+      </w:r>
+      <w:r>
+        <w:rPr>
+          <w:rFonts w:cstheme="minorHAnsi"/>
+        </w:rPr>
+        <w:t>…</w:t>
+      </w:r>
+    </w:p>
+    <w:p>
+      <w:pPr>
+        <w:pStyle w:val="ListParagraph"/>
+        <w:numPr>
+          <w:ilvl w:val="0"/>
+          <w:numId w:val="12"/>
+        </w:numPr>
+      </w:pPr>
+      <w:r>
+        <w:t>Name the services running on port 80 and 3306</w:t>
+      </w:r>
+    </w:p>
+    <w:p>
+      <w:pPr>
+        <w:ind w:firstLine="720"/>
+      </w:pPr>
+    </w:p>
+    <w:p>
+      <w:pPr>
+        <w:ind w:firstLine="720"/>
+      </w:pPr>
+      <w:r>
+        <w:t>________________________________________________________________</w:t>
+      </w:r>
+    </w:p>
+    <w:p>
+      <w:pPr>
+        <w:pStyle w:val="Heading1"/>
+      </w:pPr>
+      <w:r>
+        <w:t xml:space="preserve">Task </w:t>
+      </w:r>
+      <w:r>
+        <w:t>2</w:t>
+      </w:r>
+      <w:r>
+        <w:t xml:space="preserve">: </w:t>
+      </w:r>
+      <w:r>
+        <w:t>SQL Injection</w:t>
+      </w:r>
+    </w:p>
+    <w:p>
+      <w:r>
+        <w:t>Having scanned the localhost, you’ve found there’s two services running on this system. One of them is a website being hosted on port 80. Type the following address into the browser:</w:t>
+      </w:r>
+    </w:p>
+    <w:p>
+      <w:pPr>
+        <w:jc w:val="center"/>
+        <w:rPr>
+          <w:rFonts w:ascii="Arial" w:hAnsi="Arial" w:cs="Arial"/>
+        </w:rPr>
+      </w:pPr>
+      <w:r>
+        <w:rPr>
+          <w:rFonts w:ascii="Arial" w:hAnsi="Arial" w:cs="Arial"/>
+        </w:rPr>
+        <w:t>localhost:80</w:t>
+      </w:r>
+    </w:p>
+    <w:p>
+      <w:pPr>
+        <w:rPr>
+          <w:rFonts w:cstheme="minorHAnsi"/>
+        </w:rPr>
+      </w:pPr>
+      <w:r>
+        <w:rPr>
+          <w:rFonts w:cstheme="minorHAnsi"/>
+        </w:rPr>
+        <w:t>Once you’re finished exploring, travel to the search page. Here there is a search bar that corresponds to the database running on the system.</w:t>
+      </w:r>
+      <w:r>
+        <w:rPr>
+          <w:rFonts w:cstheme="minorHAnsi"/>
+        </w:rPr>
+        <w:t xml:space="preserve"> It’s important to verify that this search bar is secured against SQL injection attacks. To test this, type the following into the search bar and hit search:</w:t>
+      </w:r>
+    </w:p>
+    <w:p>
+      <w:pPr>
+        <w:jc w:val="center"/>
+        <w:rPr>
+          <w:rFonts w:ascii="Arial" w:hAnsi="Arial" w:cs="Arial"/>
+        </w:rPr>
+      </w:pPr>
+      <w:r>
+        <w:rPr>
+          <w:rFonts w:ascii="Arial" w:hAnsi="Arial" w:cs="Arial"/>
+        </w:rPr>
+        <w:t xml:space="preserve">' </w:t>
+      </w:r>
+      <w:r>
+        <w:rPr>
+          <w:rFonts w:ascii="Arial" w:hAnsi="Arial" w:cs="Arial"/>
+          <w:color w:val="FF0000"/>
+        </w:rPr>
+        <w:t>UNION</w:t>
+      </w:r>
+      <w:r>
+        <w:rPr>
+          <w:rFonts w:ascii="Arial" w:hAnsi="Arial" w:cs="Arial"/>
+        </w:rPr>
+        <w:t xml:space="preserve"> (</w:t>
+      </w:r>
+      <w:r>
+        <w:rPr>
+          <w:rFonts w:ascii="Arial" w:hAnsi="Arial" w:cs="Arial"/>
+          <w:color w:val="FF0000"/>
+        </w:rPr>
+        <w:t>SELECT</w:t>
+      </w:r>
+      <w:r>
+        <w:rPr>
+          <w:rFonts w:ascii="Arial" w:hAnsi="Arial" w:cs="Arial"/>
+        </w:rPr>
+        <w:t xml:space="preserve"> </w:t>
+      </w:r>
+      <w:r>
+        <w:rPr>
+          <w:rFonts w:ascii="Arial" w:hAnsi="Arial" w:cs="Arial"/>
+          <w:color w:val="4472C4" w:themeColor="accent1"/>
+        </w:rPr>
+        <w:t>1</w:t>
+      </w:r>
+      <w:r>
+        <w:rPr>
+          <w:rFonts w:ascii="Arial" w:hAnsi="Arial" w:cs="Arial"/>
+        </w:rPr>
+        <w:t>,</w:t>
+      </w:r>
+      <w:r>
+        <w:rPr>
+          <w:rFonts w:ascii="Arial" w:hAnsi="Arial" w:cs="Arial"/>
+          <w:color w:val="4472C4" w:themeColor="accent1"/>
+        </w:rPr>
+        <w:t>2</w:t>
+      </w:r>
+      <w:r>
+        <w:rPr>
+          <w:rFonts w:ascii="Arial" w:hAnsi="Arial" w:cs="Arial"/>
+        </w:rPr>
+        <w:t>,</w:t>
+      </w:r>
+      <w:r>
+        <w:rPr>
+          <w:rFonts w:ascii="Arial" w:hAnsi="Arial" w:cs="Arial"/>
+          <w:color w:val="4472C4" w:themeColor="accent1"/>
+        </w:rPr>
+        <w:t>3</w:t>
+      </w:r>
+      <w:r>
+        <w:rPr>
+          <w:rFonts w:ascii="Arial" w:hAnsi="Arial" w:cs="Arial"/>
+        </w:rPr>
+        <w:t xml:space="preserve"> </w:t>
+      </w:r>
+      <w:r>
+        <w:rPr>
+          <w:rFonts w:ascii="Arial" w:hAnsi="Arial" w:cs="Arial"/>
+          <w:color w:val="FF0000"/>
+        </w:rPr>
+        <w:t>FROM</w:t>
+      </w:r>
+      <w:r>
+        <w:rPr>
+          <w:rFonts w:ascii="Arial" w:hAnsi="Arial" w:cs="Arial"/>
+        </w:rPr>
+        <w:t xml:space="preserve"> </w:t>
+      </w:r>
+      <w:r>
+        <w:rPr>
+          <w:rFonts w:ascii="Arial" w:hAnsi="Arial" w:cs="Arial"/>
+          <w:color w:val="4472C4" w:themeColor="accent1"/>
+        </w:rPr>
+        <w:t>dual</w:t>
+      </w:r>
+      <w:proofErr w:type="gramStart"/>
+      <w:r>
+        <w:rPr>
+          <w:rFonts w:ascii="Arial" w:hAnsi="Arial" w:cs="Arial"/>
+        </w:rPr>
+        <w:t>);</w:t>
+      </w:r>
+      <w:r>
+        <w:rPr>
+          <w:rFonts w:ascii="Arial" w:hAnsi="Arial" w:cs="Arial"/>
+          <w:color w:val="00B050"/>
+        </w:rPr>
+        <w:t>#</w:t>
+      </w:r>
+      <w:proofErr w:type="gramEnd"/>
+    </w:p>
+    <w:p>
+      <w:pPr>
+        <w:rPr>
+          <w:rFonts w:cstheme="minorHAnsi"/>
+        </w:rPr>
+      </w:pPr>
+      <w:r>
+        <w:rPr>
+          <w:rFonts w:cstheme="minorHAnsi"/>
+        </w:rPr>
+        <w:t xml:space="preserve">The results don’t look good. </w:t>
+      </w:r>
+      <w:r>
+        <w:rPr>
+          <w:rFonts w:cstheme="minorHAnsi"/>
+        </w:rPr>
+        <w:t xml:space="preserve">The dual table is present in databases </w:t>
+      </w:r>
+      <w:r>
+        <w:rPr>
+          <w:rFonts w:cstheme="minorHAnsi"/>
+        </w:rPr>
+        <w:t>for</w:t>
+      </w:r>
+      <w:r>
+        <w:rPr>
+          <w:rFonts w:cstheme="minorHAnsi"/>
+        </w:rPr>
+        <w:t xml:space="preserve"> test</w:t>
+      </w:r>
+      <w:r>
+        <w:rPr>
+          <w:rFonts w:cstheme="minorHAnsi"/>
+        </w:rPr>
+        <w:t>ing</w:t>
+      </w:r>
+      <w:r>
+        <w:rPr>
+          <w:rFonts w:cstheme="minorHAnsi"/>
+        </w:rPr>
+        <w:t>, and the fact we can access this means there is no protection against and SQL injection attack.</w:t>
+      </w:r>
+      <w:r>
+        <w:rPr>
+          <w:rFonts w:cstheme="minorHAnsi"/>
+        </w:rPr>
+        <w:t xml:space="preserve"> The</w:t>
+      </w:r>
+      <w:r>
+        <w:rPr>
+          <w:rFonts w:cstheme="minorHAnsi"/>
+        </w:rPr>
+        <w:t xml:space="preserve"> way this works is as follows. Using the search normally would place the term into an SQL query </w:t>
+      </w:r>
+      <w:r>
+        <w:rPr>
+          <w:rFonts w:cstheme="minorHAnsi"/>
+        </w:rPr>
+        <w:t>as such where Search_Name is what we put in the search box:</w:t>
+      </w:r>
+    </w:p>
+    <w:p>
+      <w:pPr>
+        <w:jc w:val="center"/>
+        <w:rPr>
+          <w:rFonts w:ascii="Arial" w:hAnsi="Arial" w:cs="Arial"/>
+        </w:rPr>
+      </w:pPr>
+      <w:r>
+        <w:rPr>
+          <w:rFonts w:ascii="Arial" w:hAnsi="Arial" w:cs="Arial"/>
+          <w:color w:val="FF0000"/>
+        </w:rPr>
+        <w:t>SELECT</w:t>
+      </w:r>
+      <w:r>
+        <w:rPr>
+          <w:rFonts w:ascii="Arial" w:hAnsi="Arial" w:cs="Arial"/>
+        </w:rPr>
+        <w:t xml:space="preserve"> * </w:t>
+      </w:r>
+      <w:proofErr w:type="gramStart"/>
+      <w:r>
+        <w:rPr>
+          <w:rFonts w:ascii="Arial" w:hAnsi="Arial" w:cs="Arial"/>
+          <w:color w:val="FF0000"/>
+        </w:rPr>
+        <w:t>FROM</w:t>
+      </w:r>
+      <w:r>
+        <w:rPr>
+          <w:rFonts w:ascii="Arial" w:hAnsi="Arial" w:cs="Arial"/>
+        </w:rPr>
+        <w:t xml:space="preserve"> ?</w:t>
+      </w:r>
+      <w:proofErr w:type="gramEnd"/>
+      <w:r>
+        <w:rPr>
+          <w:rFonts w:ascii="Arial" w:hAnsi="Arial" w:cs="Arial"/>
+        </w:rPr>
+        <w:t xml:space="preserve"> </w:t>
+      </w:r>
+      <w:proofErr w:type="gramStart"/>
+      <w:r>
+        <w:rPr>
+          <w:rFonts w:ascii="Arial" w:hAnsi="Arial" w:cs="Arial"/>
+          <w:color w:val="FF0000"/>
+        </w:rPr>
+        <w:t>WHERE</w:t>
+      </w:r>
+      <w:r>
+        <w:rPr>
+          <w:rFonts w:ascii="Arial" w:hAnsi="Arial" w:cs="Arial"/>
+        </w:rPr>
+        <w:t xml:space="preserve"> ?</w:t>
+      </w:r>
+      <w:proofErr w:type="gramEnd"/>
+      <w:r>
+        <w:rPr>
+          <w:rFonts w:ascii="Arial" w:hAnsi="Arial" w:cs="Arial"/>
+        </w:rPr>
+        <w:t xml:space="preserve"> </w:t>
+      </w:r>
+      <w:r>
+        <w:rPr>
+          <w:rFonts w:ascii="Arial" w:hAnsi="Arial" w:cs="Arial"/>
+          <w:color w:val="FF0000"/>
+        </w:rPr>
+        <w:t>LIKE</w:t>
+      </w:r>
+      <w:r>
+        <w:rPr>
+          <w:rFonts w:ascii="Arial" w:hAnsi="Arial" w:cs="Arial"/>
+        </w:rPr>
+        <w:t xml:space="preserve"> </w:t>
+      </w:r>
+      <w:r>
+        <w:rPr>
+          <w:rFonts w:ascii="Arial" w:hAnsi="Arial" w:cs="Arial"/>
+        </w:rPr>
+        <w:t>‘</w:t>
+      </w:r>
+      <w:r>
+        <w:rPr>
+          <w:rFonts w:ascii="Arial" w:hAnsi="Arial" w:cs="Arial"/>
+        </w:rPr>
+        <w:t>%&lt;Search_Name&gt;%</w:t>
+      </w:r>
+      <w:r>
+        <w:rPr>
+          <w:rFonts w:ascii="Arial" w:hAnsi="Arial" w:cs="Arial"/>
+        </w:rPr>
+        <w:t>’</w:t>
+      </w:r>
+      <w:r>
+        <w:rPr>
+          <w:rFonts w:ascii="Arial" w:hAnsi="Arial" w:cs="Arial"/>
+        </w:rPr>
+        <w:t>;</w:t>
+      </w:r>
+    </w:p>
+    <w:p>
+      <w:pPr>
+        <w:rPr>
+          <w:rFonts w:cstheme="minorHAnsi"/>
+        </w:rPr>
+      </w:pPr>
+      <w:r>
+        <w:rPr>
+          <w:rFonts w:cstheme="minorHAnsi"/>
+        </w:rPr>
+        <w:t xml:space="preserve"> Ho</w:t>
+      </w:r>
+      <w:r>
+        <w:rPr>
+          <w:rFonts w:cstheme="minorHAnsi"/>
+        </w:rPr>
+        <w:t xml:space="preserve">wever, </w:t>
+      </w:r>
+      <w:r>
+        <w:rPr>
+          <w:rFonts w:cstheme="minorHAnsi"/>
+        </w:rPr>
+        <w:t xml:space="preserve">by inserting a single quotation mark, writing our code then commenting out anything after that using the hash (#) character we can manipulate the results to show us other tables. </w:t>
+      </w:r>
+    </w:p>
+    <w:p>
+      <w:pPr>
+        <w:jc w:val="center"/>
+        <w:rPr>
+          <w:rFonts w:ascii="Arial" w:hAnsi="Arial" w:cs="Arial"/>
+          <w:color w:val="00B050"/>
+        </w:rPr>
+      </w:pPr>
+      <w:r>
+        <w:rPr>
+          <w:rFonts w:ascii="Arial" w:hAnsi="Arial" w:cs="Arial"/>
+          <w:color w:val="FF0000"/>
+        </w:rPr>
+        <w:t>SELECT</w:t>
+      </w:r>
+      <w:r>
+        <w:rPr>
+          <w:rFonts w:ascii="Arial" w:hAnsi="Arial" w:cs="Arial"/>
+        </w:rPr>
+        <w:t xml:space="preserve"> * </w:t>
+      </w:r>
+      <w:proofErr w:type="gramStart"/>
+      <w:r>
+        <w:rPr>
+          <w:rFonts w:ascii="Arial" w:hAnsi="Arial" w:cs="Arial"/>
+          <w:color w:val="FF0000"/>
+        </w:rPr>
+        <w:t>FROM</w:t>
+      </w:r>
+      <w:r>
+        <w:rPr>
+          <w:rFonts w:ascii="Arial" w:hAnsi="Arial" w:cs="Arial"/>
+        </w:rPr>
+        <w:t xml:space="preserve"> ?</w:t>
+      </w:r>
+      <w:proofErr w:type="gramEnd"/>
+      <w:r>
+        <w:rPr>
+          <w:rFonts w:ascii="Arial" w:hAnsi="Arial" w:cs="Arial"/>
+        </w:rPr>
+        <w:t xml:space="preserve"> </w:t>
+      </w:r>
+      <w:proofErr w:type="gramStart"/>
+      <w:r>
+        <w:rPr>
+          <w:rFonts w:ascii="Arial" w:hAnsi="Arial" w:cs="Arial"/>
+          <w:color w:val="FF0000"/>
+        </w:rPr>
+        <w:t>WHE</w:t>
+      </w:r>
       <w:bookmarkStart w:id="0" w:name="_GoBack"/>
       <w:bookmarkEnd w:id="0"/>
-    </w:p>
-    <w:p>
-      <w:pPr>
-        <w:pStyle w:val="Heading1"/>
-      </w:pPr>
-      <w:r>
-        <w:t xml:space="preserve">Task 1: </w:t>
-      </w:r>
-      <w:r>
-        <w:t>SQL Injection</w:t>
-      </w:r>
-    </w:p>
-    <w:p>
-      <w:r>
-        <w:t>To begin with</w:t>
-      </w:r>
-      <w:r>
-        <w:t xml:space="preserve">, you’ve been asked to </w:t>
-      </w:r>
-      <w:r>
-        <w:t xml:space="preserve">test the site of a </w:t>
-      </w:r>
-      <w:r>
-        <w:t>new and upcoming frozen food</w:t>
-      </w:r>
-      <w:r>
-        <w:t xml:space="preserve"> shop Rice-On-Ice</w:t>
-      </w:r>
-      <w:r>
-        <w:rPr>
-          <w:vertAlign w:val="superscript"/>
-        </w:rPr>
-        <w:t>TM</w:t>
-      </w:r>
-      <w:r>
-        <w:t xml:space="preserve">. The owner has reported issues where </w:t>
-      </w:r>
-      <w:r>
-        <w:t>users have been gaining root access on their raspberry pi server setup</w:t>
-      </w:r>
-      <w:r>
-        <w:t xml:space="preserve">. </w:t>
-      </w:r>
-      <w:r>
-        <w:t>It is likely they have neglected to protect against SQL injection attacks (it definitely is). Therefore, you have several tasks to prove that SQL Injection is the cause of these issues.</w:t>
-      </w:r>
+      <w:r>
+        <w:rPr>
+          <w:rFonts w:ascii="Arial" w:hAnsi="Arial" w:cs="Arial"/>
+          <w:color w:val="FF0000"/>
+        </w:rPr>
+        <w:t>RE</w:t>
+      </w:r>
+      <w:r>
+        <w:rPr>
+          <w:rFonts w:ascii="Arial" w:hAnsi="Arial" w:cs="Arial"/>
+        </w:rPr>
+        <w:t xml:space="preserve"> ?</w:t>
+      </w:r>
+      <w:proofErr w:type="gramEnd"/>
+      <w:r>
+        <w:rPr>
+          <w:rFonts w:ascii="Arial" w:hAnsi="Arial" w:cs="Arial"/>
+        </w:rPr>
+        <w:t xml:space="preserve"> </w:t>
+      </w:r>
+      <w:r>
+        <w:rPr>
+          <w:rFonts w:ascii="Arial" w:hAnsi="Arial" w:cs="Arial"/>
+          <w:color w:val="FF0000"/>
+        </w:rPr>
+        <w:t>LIKE</w:t>
+      </w:r>
+      <w:r>
+        <w:rPr>
+          <w:rFonts w:ascii="Arial" w:hAnsi="Arial" w:cs="Arial"/>
+        </w:rPr>
+        <w:t xml:space="preserve"> ‘%</w:t>
+      </w:r>
+      <w:r>
+        <w:rPr>
+          <w:rFonts w:ascii="Arial" w:hAnsi="Arial" w:cs="Arial"/>
+        </w:rPr>
+        <w:t xml:space="preserve">’ </w:t>
+      </w:r>
+      <w:r>
+        <w:rPr>
+          <w:rFonts w:ascii="Arial" w:hAnsi="Arial" w:cs="Arial"/>
+          <w:color w:val="FF0000"/>
+        </w:rPr>
+        <w:t>UNION</w:t>
+      </w:r>
+      <w:r>
+        <w:rPr>
+          <w:rFonts w:ascii="Arial" w:hAnsi="Arial" w:cs="Arial"/>
+        </w:rPr>
+        <w:t xml:space="preserve"> (</w:t>
+      </w:r>
+      <w:r>
+        <w:rPr>
+          <w:rFonts w:ascii="Arial" w:hAnsi="Arial" w:cs="Arial"/>
+          <w:color w:val="FF0000"/>
+        </w:rPr>
+        <w:t>SELECT</w:t>
+      </w:r>
+      <w:r>
+        <w:rPr>
+          <w:rFonts w:ascii="Arial" w:hAnsi="Arial" w:cs="Arial"/>
+        </w:rPr>
+        <w:t xml:space="preserve"> </w:t>
+      </w:r>
+      <w:r>
+        <w:rPr>
+          <w:rFonts w:ascii="Arial" w:hAnsi="Arial" w:cs="Arial"/>
+          <w:color w:val="4472C4" w:themeColor="accent1"/>
+        </w:rPr>
+        <w:t>1</w:t>
+      </w:r>
+      <w:r>
+        <w:rPr>
+          <w:rFonts w:ascii="Arial" w:hAnsi="Arial" w:cs="Arial"/>
+        </w:rPr>
+        <w:t>,</w:t>
+      </w:r>
+      <w:r>
+        <w:rPr>
+          <w:rFonts w:ascii="Arial" w:hAnsi="Arial" w:cs="Arial"/>
+          <w:color w:val="4472C4" w:themeColor="accent1"/>
+        </w:rPr>
+        <w:t>2</w:t>
+      </w:r>
+      <w:r>
+        <w:rPr>
+          <w:rFonts w:ascii="Arial" w:hAnsi="Arial" w:cs="Arial"/>
+        </w:rPr>
+        <w:t>,</w:t>
+      </w:r>
+      <w:r>
+        <w:rPr>
+          <w:rFonts w:ascii="Arial" w:hAnsi="Arial" w:cs="Arial"/>
+          <w:color w:val="4472C4" w:themeColor="accent1"/>
+        </w:rPr>
+        <w:t>3</w:t>
+      </w:r>
+      <w:r>
+        <w:rPr>
+          <w:rFonts w:ascii="Arial" w:hAnsi="Arial" w:cs="Arial"/>
+        </w:rPr>
+        <w:t xml:space="preserve"> </w:t>
+      </w:r>
+      <w:r>
+        <w:rPr>
+          <w:rFonts w:ascii="Arial" w:hAnsi="Arial" w:cs="Arial"/>
+          <w:color w:val="FF0000"/>
+        </w:rPr>
+        <w:t>FROM</w:t>
+      </w:r>
+      <w:r>
+        <w:rPr>
+          <w:rFonts w:ascii="Arial" w:hAnsi="Arial" w:cs="Arial"/>
+        </w:rPr>
+        <w:t xml:space="preserve"> </w:t>
+      </w:r>
+      <w:r>
+        <w:rPr>
+          <w:rFonts w:ascii="Arial" w:hAnsi="Arial" w:cs="Arial"/>
+          <w:color w:val="4472C4" w:themeColor="accent1"/>
+        </w:rPr>
+        <w:t>dual</w:t>
+      </w:r>
+      <w:proofErr w:type="gramStart"/>
+      <w:r>
+        <w:rPr>
+          <w:rFonts w:ascii="Arial" w:hAnsi="Arial" w:cs="Arial"/>
+        </w:rPr>
+        <w:t>);</w:t>
+      </w:r>
+      <w:r>
+        <w:rPr>
+          <w:rFonts w:ascii="Arial" w:hAnsi="Arial" w:cs="Arial"/>
+          <w:color w:val="00B050"/>
+        </w:rPr>
+        <w:t>#</w:t>
+      </w:r>
+      <w:proofErr w:type="gramEnd"/>
+      <w:r>
+        <w:rPr>
+          <w:rFonts w:ascii="Arial" w:hAnsi="Arial" w:cs="Arial"/>
+          <w:color w:val="00B050"/>
+        </w:rPr>
+        <w:t>%’;</w:t>
+      </w:r>
+    </w:p>
+    <w:p>
+      <w:pPr>
+        <w:rPr>
+          <w:rFonts w:cstheme="minorHAnsi"/>
+        </w:rPr>
+      </w:pPr>
+      <w:r>
+        <w:rPr>
+          <w:rFonts w:cstheme="minorHAnsi"/>
+        </w:rPr>
+        <w:t xml:space="preserve">Using this, </w:t>
+      </w:r>
+      <w:r>
+        <w:rPr>
+          <w:rFonts w:cstheme="minorHAnsi"/>
+        </w:rPr>
+        <w:t>search for and create SQL queries and answer the questions below. (There are hints available on the hint sheet if need be)</w:t>
+      </w:r>
+    </w:p>
+    <w:p>
+      <w:pPr>
+        <w:rPr>
+          <w:rFonts w:cstheme="minorHAnsi"/>
+        </w:rPr>
+      </w:pPr>
+    </w:p>
+    <w:p>
+      <w:pPr>
+        <w:rPr>
+          <w:rFonts w:cstheme="minorHAnsi"/>
+        </w:rPr>
+      </w:pPr>
     </w:p>
     <w:p>
       <w:pPr>
@@ -173,7 +777,13 @@
         </w:numPr>
       </w:pPr>
       <w:r>
-        <w:t>Find the name of the file and decode the password</w:t>
+        <w:t xml:space="preserve">Find the name of the </w:t>
+      </w:r>
+      <w:r>
+        <w:t xml:space="preserve">secret </w:t>
+      </w:r>
+      <w:r>
+        <w:t>file and decode the password</w:t>
       </w:r>
     </w:p>
     <w:p/>
@@ -193,56 +803,31 @@
         <w:pStyle w:val="Heading1"/>
       </w:pPr>
       <w:r>
-        <w:t>Task 2: Network Mapper</w:t>
-      </w:r>
-    </w:p>
-    <w:p>
-      <w:r>
-        <w:t xml:space="preserve">With the password and the name of the file, it’s time to access it. To do this, use the Network mapper tool to </w:t>
-      </w:r>
-      <w:r>
-        <w:t>scan and find the webserver to access the file.</w:t>
-      </w:r>
-    </w:p>
-    <w:p>
-      <w:pPr>
-        <w:pStyle w:val="ListParagraph"/>
-        <w:numPr>
-          <w:ilvl w:val="0"/>
-          <w:numId w:val="12"/>
-        </w:numPr>
-      </w:pPr>
-      <w:r>
-        <w:t>Find the phrase from the readme found inside of the secret file</w:t>
-      </w:r>
-    </w:p>
-    <w:p>
-      <w:pPr>
-        <w:ind w:firstLine="720"/>
-      </w:pPr>
-    </w:p>
-    <w:p>
-      <w:pPr>
-        <w:ind w:firstLine="720"/>
-      </w:pPr>
-      <w:r>
-        <w:t>________________________________________________________________</w:t>
-      </w:r>
-    </w:p>
-    <w:p>
-      <w:pPr>
-        <w:pStyle w:val="Heading1"/>
-      </w:pPr>
-      <w:r>
         <w:t>Task 3: Buffer Overflow</w:t>
       </w:r>
     </w:p>
     <w:p>
       <w:r>
-        <w:t xml:space="preserve">Inside of this file there is a C program (myHelper.c). </w:t>
-      </w:r>
-      <w:r>
-        <w:t xml:space="preserve">Why this file is here we have no idea, but we figure its likely this is giving users that root access. With some research and help from the cheat sheet, </w:t>
+        <w:t>Inside of this file there is a C program (</w:t>
+      </w:r>
+      <w:proofErr w:type="spellStart"/>
+      <w:r>
+        <w:t>myHelper.c</w:t>
+      </w:r>
+      <w:proofErr w:type="spellEnd"/>
+      <w:r>
+        <w:t xml:space="preserve">). </w:t>
+      </w:r>
+      <w:r>
+        <w:t xml:space="preserve">Why this file is here we have no idea, but we figure </w:t>
+      </w:r>
+      <w:proofErr w:type="spellStart"/>
+      <w:r>
+        <w:t>its</w:t>
+      </w:r>
+      <w:proofErr w:type="spellEnd"/>
+      <w:r>
+        <w:t xml:space="preserve"> likely this is giving users that root access. With some research and help from the cheat sheet, </w:t>
       </w:r>
       <w:r>
         <w:t>open a terminal with</w:t>
@@ -253,7 +838,15 @@
     </w:p>
     <w:p>
       <w:r>
-        <w:t>Once you think you have it, type ‘whoami’ to confirm that you are the root user.</w:t>
+        <w:t>Once you think you have it, type ‘</w:t>
+      </w:r>
+      <w:proofErr w:type="spellStart"/>
+      <w:r>
+        <w:t>whoami</w:t>
+      </w:r>
+      <w:proofErr w:type="spellEnd"/>
+      <w:r>
+        <w:t>’ to confirm that you are the root user.</w:t>
       </w:r>
     </w:p>
     <w:p>
@@ -969,7 +1562,10 @@
   <w:style w:type="paragraph" w:default="1" w:styleId="Normal">
     <w:name w:val="Normal"/>
     <w:qFormat/>
-    <w:rsid w:val="00745A74"/>
+    <w:rsid w:val="004E71C6"/>
+    <w:rPr>
+      <w:sz w:val="22"/>
+    </w:rPr>
   </w:style>
   <w:style w:type="paragraph" w:styleId="Heading1">
     <w:name w:val="heading 1"/>
@@ -1133,7 +1729,6 @@
       <w:b/>
       <w:bCs/>
       <w:color w:val="833C0B" w:themeColor="accent2" w:themeShade="80"/>
-      <w:sz w:val="22"/>
       <w:szCs w:val="22"/>
     </w:rPr>
   </w:style>
@@ -1156,7 +1751,6 @@
     <w:rPr>
       <w:rFonts w:asciiTheme="majorHAnsi" w:eastAsiaTheme="majorEastAsia" w:hAnsiTheme="majorHAnsi" w:cstheme="majorBidi"/>
       <w:color w:val="833C0B" w:themeColor="accent2" w:themeShade="80"/>
-      <w:sz w:val="22"/>
       <w:szCs w:val="22"/>
     </w:rPr>
   </w:style>
@@ -1181,7 +1775,6 @@
       <w:i/>
       <w:iCs/>
       <w:color w:val="833C0B" w:themeColor="accent2" w:themeShade="80"/>
-      <w:sz w:val="22"/>
       <w:szCs w:val="22"/>
     </w:rPr>
   </w:style>

</xml_diff>